<commit_message>
Add information about loading history only during startup
</commit_message>
<xml_diff>
--- a/Руководство пользователя.docx
+++ b/Руководство пользователя.docx
@@ -364,17 +364,7 @@
           <w:sz w:val="48"/>
           <w:szCs w:val="48"/>
         </w:rPr>
-        <w:t xml:space="preserve">Первый </w:t>
-      </w:r>
-      <w:bookmarkStart w:id="0" w:name="_GoBack"/>
-      <w:bookmarkEnd w:id="0"/>
-      <w:r>
-        <w:rPr>
-          <w:rFonts w:cstheme="minorHAnsi"/>
-          <w:sz w:val="48"/>
-          <w:szCs w:val="48"/>
-        </w:rPr>
-        <w:t>запуск</w:t>
+        <w:t>Первый запуск</w:t>
       </w:r>
     </w:p>
     <w:p>
@@ -1111,7 +1101,6 @@
           <w:rFonts w:cstheme="minorHAnsi"/>
           <w:sz w:val="48"/>
           <w:szCs w:val="48"/>
-          <w:lang w:val="en-US"/>
         </w:rPr>
       </w:pPr>
     </w:p>
@@ -1200,42 +1189,117 @@
           <w:szCs w:val="48"/>
         </w:rPr>
       </w:pPr>
-    </w:p>
-    <w:p>
-      <w:pPr>
-        <w:rPr>
-          <w:rFonts w:cstheme="minorHAnsi"/>
-          <w:sz w:val="48"/>
-          <w:szCs w:val="48"/>
-        </w:rPr>
-      </w:pPr>
-    </w:p>
-    <w:p>
-      <w:pPr>
-        <w:rPr>
-          <w:rFonts w:cstheme="minorHAnsi"/>
-          <w:sz w:val="48"/>
-          <w:szCs w:val="48"/>
-        </w:rPr>
-      </w:pPr>
-    </w:p>
-    <w:p>
-      <w:pPr>
-        <w:rPr>
-          <w:rFonts w:cstheme="minorHAnsi"/>
-          <w:sz w:val="48"/>
-          <w:szCs w:val="48"/>
-        </w:rPr>
-      </w:pPr>
-    </w:p>
-    <w:p>
-      <w:pPr>
-        <w:rPr>
-          <w:rFonts w:cstheme="minorHAnsi"/>
-          <w:sz w:val="48"/>
-          <w:szCs w:val="48"/>
-        </w:rPr>
-      </w:pPr>
+      <w:r>
+        <w:rPr>
+          <w:rFonts w:cstheme="minorHAnsi"/>
+          <w:i/>
+          <w:sz w:val="48"/>
+          <w:szCs w:val="48"/>
+        </w:rPr>
+        <w:t>Примечание</w:t>
+      </w:r>
+      <w:r>
+        <w:rPr>
+          <w:rFonts w:cstheme="minorHAnsi"/>
+          <w:i/>
+          <w:sz w:val="48"/>
+          <w:szCs w:val="48"/>
+        </w:rPr>
+        <w:t xml:space="preserve">: </w:t>
+      </w:r>
+      <w:r>
+        <w:rPr>
+          <w:rFonts w:cstheme="minorHAnsi"/>
+          <w:sz w:val="48"/>
+          <w:szCs w:val="48"/>
+        </w:rPr>
+        <w:t>приложение загружает историю только во время запуска,</w:t>
+      </w:r>
+      <w:r>
+        <w:rPr>
+          <w:rFonts w:cstheme="minorHAnsi"/>
+          <w:sz w:val="48"/>
+          <w:szCs w:val="48"/>
+        </w:rPr>
+        <w:t xml:space="preserve"> то есть изменения,</w:t>
+      </w:r>
+      <w:r>
+        <w:rPr>
+          <w:rFonts w:cstheme="minorHAnsi"/>
+          <w:sz w:val="48"/>
+          <w:szCs w:val="48"/>
+        </w:rPr>
+        <w:t xml:space="preserve"> </w:t>
+      </w:r>
+      <w:r>
+        <w:rPr>
+          <w:rFonts w:cstheme="minorHAnsi"/>
+          <w:sz w:val="48"/>
+          <w:szCs w:val="48"/>
+        </w:rPr>
+        <w:t>зафиксированные</w:t>
+      </w:r>
+      <w:r>
+        <w:rPr>
+          <w:rFonts w:cstheme="minorHAnsi"/>
+          <w:sz w:val="48"/>
+          <w:szCs w:val="48"/>
+        </w:rPr>
+        <w:t>,</w:t>
+      </w:r>
+      <w:r>
+        <w:rPr>
+          <w:rFonts w:cstheme="minorHAnsi"/>
+          <w:sz w:val="48"/>
+          <w:szCs w:val="48"/>
+        </w:rPr>
+        <w:t xml:space="preserve"> пока открыто окно</w:t>
+      </w:r>
+      <w:r>
+        <w:rPr>
+          <w:rFonts w:cstheme="minorHAnsi"/>
+          <w:sz w:val="48"/>
+          <w:szCs w:val="48"/>
+        </w:rPr>
+        <w:t xml:space="preserve"> </w:t>
+      </w:r>
+      <w:proofErr w:type="spellStart"/>
+      <w:r>
+        <w:rPr>
+          <w:rFonts w:cstheme="minorHAnsi"/>
+          <w:sz w:val="48"/>
+          <w:szCs w:val="48"/>
+          <w:lang w:val="en-US"/>
+        </w:rPr>
+        <w:t>FileDog</w:t>
+      </w:r>
+      <w:proofErr w:type="spellEnd"/>
+      <w:r>
+        <w:rPr>
+          <w:rFonts w:cstheme="minorHAnsi"/>
+          <w:sz w:val="48"/>
+          <w:szCs w:val="48"/>
+        </w:rPr>
+        <w:t>,</w:t>
+      </w:r>
+      <w:r>
+        <w:rPr>
+          <w:rFonts w:cstheme="minorHAnsi"/>
+          <w:sz w:val="48"/>
+          <w:szCs w:val="48"/>
+        </w:rPr>
+        <w:t xml:space="preserve"> </w:t>
+      </w:r>
+      <w:r>
+        <w:rPr>
+          <w:rFonts w:cstheme="minorHAnsi"/>
+          <w:sz w:val="48"/>
+          <w:szCs w:val="48"/>
+        </w:rPr>
+        <w:t>отобразятся только при следующем запуске.</w:t>
+      </w:r>
+      <w:bookmarkStart w:id="0" w:name="_GoBack"/>
+      <w:bookmarkEnd w:id="0"/>
     </w:p>
     <w:p>
       <w:pPr>
@@ -2142,25 +2206,7 @@
             <w:sz w:val="48"/>
             <w:szCs w:val="48"/>
           </w:rPr>
-          <w:t>https://github.com</w:t>
-        </w:r>
-        <w:r>
-          <w:rPr>
-            <w:rStyle w:val="a6"/>
-            <w:rFonts w:cstheme="minorHAnsi"/>
-            <w:sz w:val="48"/>
-            <w:szCs w:val="48"/>
-          </w:rPr>
-          <w:t>/</w:t>
-        </w:r>
-        <w:r>
-          <w:rPr>
-            <w:rStyle w:val="a6"/>
-            <w:rFonts w:cstheme="minorHAnsi"/>
-            <w:sz w:val="48"/>
-            <w:szCs w:val="48"/>
-          </w:rPr>
-          <w:t>romantihiy/FileDog</w:t>
+          <w:t>https://github.com/romantihiy/FileDog</w:t>
         </w:r>
       </w:hyperlink>
     </w:p>

</xml_diff>